<commit_message>
Update Module 4 Challenge Summary Report.docx
</commit_message>
<xml_diff>
--- a/PyCitySchools/Module 4 Challenge Summary Report.docx
+++ b/PyCitySchools/Module 4 Challenge Summary Report.docx
@@ -1359,7 +1359,55 @@
           <w:color w:val="222222"/>
           <w:szCs w:val="22"/>
         </w:rPr>
-        <w:t>Scores by School Spending: There is a positive correlation between school spending and academic performance. Schools with higher per-student budgets generally performed better than those with lower budgets. However, this correlation does not necessarily imply causation.</w:t>
+        <w:t xml:space="preserve">Scores by School Spending: There is a </w:t>
+      </w:r>
+      <w:r>
+        <w:rPr>
+          <w:rFonts w:ascii="Calibri" w:hAnsi="Calibri" w:cs="Calibri"/>
+          <w:color w:val="222222"/>
+          <w:szCs w:val="22"/>
+        </w:rPr>
+        <w:t>negative</w:t>
+      </w:r>
+      <w:r>
+        <w:rPr>
+          <w:rFonts w:ascii="Calibri" w:hAnsi="Calibri" w:cs="Calibri"/>
+          <w:color w:val="222222"/>
+          <w:szCs w:val="22"/>
+        </w:rPr>
+        <w:t xml:space="preserve"> correlation between school spending and academic performance. Schools with </w:t>
+      </w:r>
+      <w:r>
+        <w:rPr>
+          <w:rFonts w:ascii="Calibri" w:hAnsi="Calibri" w:cs="Calibri"/>
+          <w:color w:val="222222"/>
+          <w:szCs w:val="22"/>
+        </w:rPr>
+        <w:t>lower</w:t>
+      </w:r>
+      <w:r>
+        <w:rPr>
+          <w:rFonts w:ascii="Calibri" w:hAnsi="Calibri" w:cs="Calibri"/>
+          <w:color w:val="222222"/>
+          <w:szCs w:val="22"/>
+        </w:rPr>
+        <w:t xml:space="preserve"> per-student budgets generally performed better than those with </w:t>
+      </w:r>
+      <w:r>
+        <w:rPr>
+          <w:rFonts w:ascii="Calibri" w:hAnsi="Calibri" w:cs="Calibri"/>
+          <w:color w:val="222222"/>
+          <w:szCs w:val="22"/>
+        </w:rPr>
+        <w:t>higher</w:t>
+      </w:r>
+      <w:r>
+        <w:rPr>
+          <w:rFonts w:ascii="Calibri" w:hAnsi="Calibri" w:cs="Calibri"/>
+          <w:color w:val="222222"/>
+          <w:szCs w:val="22"/>
+        </w:rPr>
+        <w:t xml:space="preserve"> budgets. However, this correlation does not necessarily imply causation.</w:t>
       </w:r>
     </w:p>
     <w:p>
@@ -1379,7 +1427,39 @@
           <w:color w:val="222222"/>
           <w:szCs w:val="22"/>
         </w:rPr>
-        <w:t>Scores by School Size: Smaller schools (with less than 1000 students) generally outperformed larger schools (with more than 2000 students) in both math and reading scores as well as overall passing rates. This suggests that smaller schools may be better able to provide individualized attention to students, leading to better academic outcomes.</w:t>
+        <w:t>Scores by School Size: Small</w:t>
+      </w:r>
+      <w:r>
+        <w:rPr>
+          <w:rFonts w:ascii="Calibri" w:hAnsi="Calibri" w:cs="Calibri"/>
+          <w:color w:val="222222"/>
+          <w:szCs w:val="22"/>
+        </w:rPr>
+        <w:t xml:space="preserve"> and Medium</w:t>
+      </w:r>
+      <w:r>
+        <w:rPr>
+          <w:rFonts w:ascii="Calibri" w:hAnsi="Calibri" w:cs="Calibri"/>
+          <w:color w:val="222222"/>
+          <w:szCs w:val="22"/>
+        </w:rPr>
+        <w:t xml:space="preserve"> schools (with less than </w:t>
+      </w:r>
+      <w:r>
+        <w:rPr>
+          <w:rFonts w:ascii="Calibri" w:hAnsi="Calibri" w:cs="Calibri"/>
+          <w:color w:val="222222"/>
+          <w:szCs w:val="22"/>
+        </w:rPr>
+        <w:t>2</w:t>
+      </w:r>
+      <w:r>
+        <w:rPr>
+          <w:rFonts w:ascii="Calibri" w:hAnsi="Calibri" w:cs="Calibri"/>
+          <w:color w:val="222222"/>
+          <w:szCs w:val="22"/>
+        </w:rPr>
+        <w:t>000 students) generally outperformed larger schools (with more than 2000 students) in both math and reading scores as well as overall passing rates. This suggests that smaller schools may be better able to provide individualized attention to students, leading to better academic outcomes.</w:t>
       </w:r>
     </w:p>
     <w:p>
@@ -1440,7 +1520,23 @@
           <w:color w:val="222222"/>
           <w:szCs w:val="22"/>
         </w:rPr>
-        <w:t>School spending and school size are important factors that affect academic performance. Schools with higher per-student budgets and smaller student populations tend to perform better. This suggests that policymakers and educators should consider investing more resources in smaller schools to improve educational outcomes.</w:t>
+        <w:t xml:space="preserve">School spending and school size are important factors that affect academic performance. Schools with </w:t>
+      </w:r>
+      <w:r>
+        <w:rPr>
+          <w:rFonts w:ascii="Calibri" w:hAnsi="Calibri" w:cs="Calibri"/>
+          <w:color w:val="222222"/>
+          <w:szCs w:val="22"/>
+        </w:rPr>
+        <w:t>lower</w:t>
+      </w:r>
+      <w:r>
+        <w:rPr>
+          <w:rFonts w:ascii="Calibri" w:hAnsi="Calibri" w:cs="Calibri"/>
+          <w:color w:val="222222"/>
+          <w:szCs w:val="22"/>
+        </w:rPr>
+        <w:t xml:space="preserve"> per-student budgets and smaller student populations tend to perform better. This suggests that policymakers and educators should consider investing more resources in smaller schools to improve educational outcomes.</w:t>
       </w:r>
     </w:p>
     <w:p>
@@ -1539,8 +1635,6 @@
       <w:pPr>
         <w:jc w:val="both"/>
       </w:pPr>
-      <w:bookmarkStart w:id="6" w:name="_GoBack"/>
-      <w:bookmarkEnd w:id="6"/>
     </w:p>
     <w:p>
       <w:pPr>
@@ -1577,7 +1671,25 @@
           <w:color w:val="374151"/>
           <w:szCs w:val="22"/>
         </w:rPr>
-        <w:t>For example, the report could be expanded to include metrics for individual schools or grade levels. This could help identify specific areas of strength or weakness within the district and target resources more effectively.</w:t>
+        <w:t>For example, the report could be expanded to include metrics for individual schools or grade levels</w:t>
+      </w:r>
+      <w:r>
+        <w:rPr>
+          <w:rFonts w:asciiTheme="majorHAnsi" w:hAnsiTheme="majorHAnsi" w:cstheme="majorHAnsi"/>
+          <w:color w:val="374151"/>
+          <w:szCs w:val="22"/>
+        </w:rPr>
+        <w:t xml:space="preserve"> in different districts</w:t>
+      </w:r>
+      <w:bookmarkStart w:id="6" w:name="_GoBack"/>
+      <w:bookmarkEnd w:id="6"/>
+      <w:r>
+        <w:rPr>
+          <w:rFonts w:asciiTheme="majorHAnsi" w:hAnsiTheme="majorHAnsi" w:cstheme="majorHAnsi"/>
+          <w:color w:val="374151"/>
+          <w:szCs w:val="22"/>
+        </w:rPr>
+        <w:t>. This could help identify specific areas of strength or weakness within the district and target resources more effectively.</w:t>
       </w:r>
     </w:p>
     <w:p>
@@ -6232,7 +6344,7 @@
 </file>
 
 <file path=customXml/itemProps1.xml><?xml version="1.0" encoding="utf-8"?>
-<ds:datastoreItem xmlns:ds="http://schemas.openxmlformats.org/officeDocument/2006/customXml" ds:itemID="{784AFA7B-2178-4E7F-89D3-72099DB5D9A2}">
+<ds:datastoreItem xmlns:ds="http://schemas.openxmlformats.org/officeDocument/2006/customXml" ds:itemID="{EED4EA42-65AE-41AC-80AD-114D672092C5}">
   <ds:schemaRefs>
     <ds:schemaRef ds:uri="http://schemas.openxmlformats.org/officeDocument/2006/bibliography"/>
   </ds:schemaRefs>

</xml_diff>

<commit_message>
Added pdf version of doc file
</commit_message>
<xml_diff>
--- a/PyCitySchools/Module 4 Challenge Summary Report.docx
+++ b/PyCitySchools/Module 4 Challenge Summary Report.docx
@@ -1508,6 +1508,7 @@
         </w:numPr>
         <w:shd w:val="clear" w:color="auto" w:fill="FFFFFF"/>
         <w:spacing w:after="160" w:line="235" w:lineRule="atLeast"/>
+        <w:jc w:val="both"/>
         <w:rPr>
           <w:rFonts w:ascii="Calibri" w:hAnsi="Calibri" w:cs="Calibri"/>
           <w:color w:val="222222"/>
@@ -1536,48 +1537,138 @@
           <w:color w:val="222222"/>
           <w:szCs w:val="22"/>
         </w:rPr>
-        <w:t xml:space="preserve"> per-student budgets and smaller student populations tend to perform better. This suggests that policymakers and educators should consider investing more resources in smaller schools to improve educational outcomes.</w:t>
+        <w:t xml:space="preserve"> per-student budgets and smaller student populations tend to perform better. This suggests that policymakers and educators should consider</w:t>
+      </w:r>
+      <w:r>
+        <w:rPr>
+          <w:rFonts w:ascii="Calibri" w:hAnsi="Calibri" w:cs="Calibri"/>
+          <w:color w:val="222222"/>
+          <w:szCs w:val="22"/>
+        </w:rPr>
+        <w:t xml:space="preserve"> cutting down on</w:t>
+      </w:r>
+      <w:r>
+        <w:rPr>
+          <w:rFonts w:ascii="Calibri" w:hAnsi="Calibri" w:cs="Calibri"/>
+          <w:color w:val="222222"/>
+          <w:szCs w:val="22"/>
+        </w:rPr>
+        <w:t xml:space="preserve"> </w:t>
+      </w:r>
+      <w:r>
+        <w:rPr>
+          <w:rFonts w:ascii="Calibri" w:hAnsi="Calibri" w:cs="Calibri"/>
+          <w:color w:val="222222"/>
+          <w:szCs w:val="22"/>
+        </w:rPr>
+        <w:t xml:space="preserve">high </w:t>
+      </w:r>
+      <w:r>
+        <w:rPr>
+          <w:rFonts w:ascii="Calibri" w:hAnsi="Calibri" w:cs="Calibri"/>
+          <w:color w:val="222222"/>
+          <w:szCs w:val="22"/>
+        </w:rPr>
+        <w:t>invest</w:t>
+      </w:r>
+      <w:r>
+        <w:rPr>
+          <w:rFonts w:ascii="Calibri" w:hAnsi="Calibri" w:cs="Calibri"/>
+          <w:color w:val="222222"/>
+          <w:szCs w:val="22"/>
+        </w:rPr>
+        <w:t>ment of</w:t>
+      </w:r>
+      <w:r>
+        <w:rPr>
+          <w:rFonts w:ascii="Calibri" w:hAnsi="Calibri" w:cs="Calibri"/>
+          <w:color w:val="222222"/>
+          <w:szCs w:val="22"/>
+        </w:rPr>
+        <w:t xml:space="preserve"> resources </w:t>
+      </w:r>
+      <w:r>
+        <w:rPr>
+          <w:rFonts w:ascii="Calibri" w:hAnsi="Calibri" w:cs="Calibri"/>
+          <w:color w:val="222222"/>
+          <w:szCs w:val="22"/>
+        </w:rPr>
+        <w:t xml:space="preserve">and concentrate on factors such as </w:t>
+      </w:r>
+      <w:r>
+        <w:rPr>
+          <w:rFonts w:ascii="Calibri" w:hAnsi="Calibri" w:cs="Calibri"/>
+          <w:color w:val="222222"/>
+          <w:szCs w:val="22"/>
+        </w:rPr>
+        <w:t>schools with lower budgets may have more motivated and engaged teachers, or they may be located in areas with more supportive communities. Alternatively, schools with higher budgets may be serving students who face more significant academic challenges, such as poverty or language barriers.</w:t>
       </w:r>
     </w:p>
     <w:p>
       <w:pPr>
+        <w:pStyle w:val="ListParagraph"/>
+        <w:shd w:val="clear" w:color="auto" w:fill="FFFFFF"/>
+        <w:spacing w:after="160" w:line="235" w:lineRule="atLeast"/>
+        <w:jc w:val="both"/>
+        <w:rPr>
+          <w:rFonts w:ascii="Calibri" w:hAnsi="Calibri" w:cs="Calibri"/>
+          <w:color w:val="222222"/>
+          <w:szCs w:val="22"/>
+        </w:rPr>
+      </w:pPr>
+    </w:p>
+    <w:p>
+      <w:pPr>
+        <w:pStyle w:val="ListParagraph"/>
         <w:numPr>
           <w:ilvl w:val="0"/>
           <w:numId w:val="25"/>
         </w:numPr>
         <w:shd w:val="clear" w:color="auto" w:fill="FFFFFF"/>
         <w:spacing w:after="160" w:line="235" w:lineRule="atLeast"/>
+        <w:jc w:val="both"/>
         <w:rPr>
           <w:rFonts w:ascii="Calibri" w:hAnsi="Calibri" w:cs="Calibri"/>
           <w:color w:val="222222"/>
           <w:szCs w:val="22"/>
         </w:rPr>
       </w:pPr>
+      <w:proofErr w:type="spellStart"/>
       <w:r>
         <w:rPr>
           <w:rFonts w:ascii="Calibri" w:hAnsi="Calibri" w:cs="Calibri"/>
           <w:color w:val="222222"/>
           <w:szCs w:val="22"/>
         </w:rPr>
-        <w:t>Charter schools outperform district schools in terms of academic performance. This suggests that the charter school model may be more effective at educating students than traditional district schools. However, further research is needed to understand the factors that contribute to this difference in performance.</w:t>
-      </w:r>
-    </w:p>
-    <w:p>
-      <w:pPr>
-        <w:shd w:val="clear" w:color="auto" w:fill="FFFFFF"/>
-        <w:spacing w:after="160" w:line="235" w:lineRule="atLeast"/>
+        <w:t>Charte</w:t>
+      </w:r>
+      <w:proofErr w:type="spellEnd"/>
+      <w:r>
         <w:rPr>
           <w:rFonts w:ascii="Calibri" w:hAnsi="Calibri" w:cs="Calibri"/>
           <w:color w:val="222222"/>
           <w:szCs w:val="22"/>
         </w:rPr>
-      </w:pPr>
-      <w:r>
+        <w:t>r schools outperform district schools in terms of academic performance. This suggests that the charter school model may be more effective at educating students than traditional district schools. However, further research is needed to understand the factors that contribute to this difference in performance.</w:t>
+      </w:r>
+    </w:p>
+    <w:p>
+      <w:pPr>
+        <w:shd w:val="clear" w:color="auto" w:fill="FFFFFF"/>
+        <w:spacing w:after="160" w:line="235" w:lineRule="atLeast"/>
+        <w:jc w:val="both"/>
         <w:rPr>
           <w:rFonts w:ascii="Calibri" w:hAnsi="Calibri" w:cs="Calibri"/>
           <w:color w:val="222222"/>
           <w:szCs w:val="22"/>
         </w:rPr>
+      </w:pPr>
+      <w:r>
+        <w:rPr>
+          <w:rFonts w:ascii="Calibri" w:hAnsi="Calibri" w:cs="Calibri"/>
+          <w:color w:val="222222"/>
+          <w:szCs w:val="22"/>
+        </w:rPr>
         <w:t>Overall, this analysis provides valuable insights into school performance in the district and highlights areas where improvements can be made to ensure that all students receive a high-quality education.</w:t>
       </w:r>
     </w:p>
@@ -1598,6 +1689,8 @@
         <w:pStyle w:val="ListParagraph"/>
         <w:jc w:val="center"/>
       </w:pPr>
+      <w:bookmarkStart w:id="5" w:name="_GoBack"/>
+      <w:bookmarkEnd w:id="5"/>
     </w:p>
     <w:p>
       <w:pPr>
@@ -1624,12 +1717,11 @@
           <w:numId w:val="25"/>
         </w:numPr>
       </w:pPr>
-      <w:bookmarkStart w:id="5" w:name="_Toc130248536"/>
-      <w:r>
-        <w:lastRenderedPageBreak/>
+      <w:bookmarkStart w:id="6" w:name="_Toc130248536"/>
+      <w:r>
         <w:t>LIMITATIONS</w:t>
       </w:r>
-      <w:bookmarkEnd w:id="5"/>
+      <w:bookmarkEnd w:id="6"/>
     </w:p>
     <w:p>
       <w:pPr>
@@ -1681,8 +1773,6 @@
         </w:rPr>
         <w:t xml:space="preserve"> in different districts</w:t>
       </w:r>
-      <w:bookmarkStart w:id="6" w:name="_GoBack"/>
-      <w:bookmarkEnd w:id="6"/>
       <w:r>
         <w:rPr>
           <w:rFonts w:asciiTheme="majorHAnsi" w:hAnsiTheme="majorHAnsi" w:cstheme="majorHAnsi"/>
@@ -1711,17 +1801,7 @@
         <w:t>Additionally, the report could be updated over time to track changes in student performance and identify trends or patterns that could inform future interventions.</w:t>
       </w:r>
     </w:p>
-    <w:p>
-      <w:r>
-        <w:br w:type="page"/>
-      </w:r>
-    </w:p>
-    <w:p>
-      <w:pPr>
-        <w:ind w:left="360"/>
-        <w:jc w:val="center"/>
-      </w:pPr>
-    </w:p>
+    <w:p/>
     <w:sectPr>
       <w:footerReference w:type="default" r:id="rId11"/>
       <w:footerReference w:type="first" r:id="rId12"/>
@@ -5032,7 +5112,6 @@
   <w:style w:type="character" w:default="1" w:styleId="DefaultParagraphFont">
     <w:name w:val="Default Paragraph Font"/>
     <w:uiPriority w:val="1"/>
-    <w:semiHidden/>
     <w:unhideWhenUsed/>
   </w:style>
   <w:style w:type="table" w:default="1" w:styleId="TableNormal">
@@ -6344,7 +6423,7 @@
 </file>
 
 <file path=customXml/itemProps1.xml><?xml version="1.0" encoding="utf-8"?>
-<ds:datastoreItem xmlns:ds="http://schemas.openxmlformats.org/officeDocument/2006/customXml" ds:itemID="{EED4EA42-65AE-41AC-80AD-114D672092C5}">
+<ds:datastoreItem xmlns:ds="http://schemas.openxmlformats.org/officeDocument/2006/customXml" ds:itemID="{A73A42A0-6061-415E-A61B-13432FF8D7C2}">
   <ds:schemaRefs>
     <ds:schemaRef ds:uri="http://schemas.openxmlformats.org/officeDocument/2006/bibliography"/>
   </ds:schemaRefs>

</xml_diff>